<commit_message>
fixed experimental data for 0.8 pressure plot
</commit_message>
<xml_diff>
--- a/part2/parta.docx
+++ b/part2/parta.docx
@@ -140,15 +140,7 @@
           <w:color w:val="1A1A1A"/>
           <w:shd w:val="clear" w:color="auto" w:fill="FFFFFF"/>
         </w:rPr>
-        <w:t>Large Eddy Simulation</w:t>
-      </w:r>
-      <w:r>
-        <w:rPr>
-          <w:rFonts w:ascii="Arial" w:hAnsi="Arial" w:cs="Arial"/>
-          <w:color w:val="1A1A1A"/>
-          <w:shd w:val="clear" w:color="auto" w:fill="FFFFFF"/>
-        </w:rPr>
-        <w:t xml:space="preserve"> </w:t>
+        <w:t xml:space="preserve">Large Eddy Simulation </w:t>
       </w:r>
       <w:r>
         <w:rPr>
@@ -250,18 +242,235 @@
           <w:shd w:val="clear" w:color="auto" w:fill="FFFFFF"/>
         </w:rPr>
         <w:t>Flux reconstruction allows partial temporal locality - most of data to make computation is in element, only need flux on neighbouring elements to compute equations. We need high flops per bite</w:t>
+      </w:r>
+    </w:p>
+    <w:p>
+      <w:pPr>
+        <w:rPr>
+          <w:rFonts w:ascii="Arial" w:hAnsi="Arial" w:cs="Arial"/>
+          <w:color w:val="1A1A1A"/>
+          <w:shd w:val="clear" w:color="auto" w:fill="FFFFFF"/>
+        </w:rPr>
+      </w:pPr>
+      <w:r>
+        <w:rPr>
+          <w:rFonts w:ascii="Arial" w:hAnsi="Arial" w:cs="Arial"/>
+          <w:color w:val="1A1A1A"/>
+          <w:shd w:val="clear" w:color="auto" w:fill="FFFFFF"/>
+        </w:rPr>
+        <w:t>No rans model</w:t>
+      </w:r>
+    </w:p>
+    <w:p>
+      <w:pPr>
+        <w:rPr>
+          <w:rFonts w:ascii="Arial" w:hAnsi="Arial" w:cs="Arial"/>
+          <w:color w:val="1A1A1A"/>
+          <w:shd w:val="clear" w:color="auto" w:fill="FFFFFF"/>
+        </w:rPr>
+      </w:pPr>
+      <w:r>
+        <w:rPr>
+          <w:rFonts w:ascii="Arial" w:hAnsi="Arial" w:cs="Arial"/>
+          <w:color w:val="1A1A1A"/>
+          <w:shd w:val="clear" w:color="auto" w:fill="FFFFFF"/>
+        </w:rPr>
+        <w:t>Explicit and implicit schemes</w:t>
+      </w:r>
+    </w:p>
+    <w:p>
+      <w:pPr>
+        <w:rPr>
+          <w:rFonts w:ascii="Arial" w:hAnsi="Arial" w:cs="Arial"/>
+          <w:color w:val="1A1A1A"/>
+          <w:shd w:val="clear" w:color="auto" w:fill="FFFFFF"/>
+        </w:rPr>
+      </w:pPr>
+      <w:r>
+        <w:rPr>
+          <w:rFonts w:ascii="Arial" w:hAnsi="Arial" w:cs="Arial"/>
+          <w:color w:val="1A1A1A"/>
+          <w:shd w:val="clear" w:color="auto" w:fill="FFFFFF"/>
+        </w:rPr>
+        <w:t>One code can run on multiple types of system</w:t>
+      </w:r>
+    </w:p>
+    <w:p>
+      <w:pPr>
+        <w:rPr>
+          <w:rFonts w:ascii="Arial" w:hAnsi="Arial" w:cs="Arial"/>
+          <w:color w:val="1A1A1A"/>
+          <w:shd w:val="clear" w:color="auto" w:fill="FFFFFF"/>
+        </w:rPr>
+      </w:pPr>
+      <w:r>
+        <w:rPr>
+          <w:rFonts w:ascii="Arial" w:hAnsi="Arial" w:cs="Arial"/>
+          <w:color w:val="1A1A1A"/>
+          <w:shd w:val="clear" w:color="auto" w:fill="FFFFFF"/>
+        </w:rPr>
+        <w:t>Python layer for high level functions</w:t>
+      </w:r>
+    </w:p>
+    <w:p>
+      <w:pPr>
+        <w:rPr>
+          <w:rFonts w:ascii="Arial" w:hAnsi="Arial" w:cs="Arial"/>
+          <w:color w:val="1A1A1A"/>
+          <w:shd w:val="clear" w:color="auto" w:fill="FFFFFF"/>
+        </w:rPr>
+      </w:pPr>
+      <w:r>
+        <w:rPr>
+          <w:rFonts w:ascii="Arial" w:hAnsi="Arial" w:cs="Arial"/>
+          <w:color w:val="1A1A1A"/>
+          <w:shd w:val="clear" w:color="auto" w:fill="FFFFFF"/>
+        </w:rPr>
+        <w:t>2 kernels – one for matrix (BLAS),</w:t>
+      </w:r>
+    </w:p>
+    <w:p>
+      <w:pPr>
+        <w:rPr>
+          <w:rFonts w:ascii="Arial" w:hAnsi="Arial" w:cs="Arial"/>
+          <w:color w:val="1A1A1A"/>
+          <w:shd w:val="clear" w:color="auto" w:fill="FFFFFF"/>
+        </w:rPr>
+      </w:pPr>
+      <w:r>
+        <w:rPr>
+          <w:rFonts w:ascii="Arial" w:hAnsi="Arial" w:cs="Arial"/>
+          <w:color w:val="1A1A1A"/>
+          <w:shd w:val="clear" w:color="auto" w:fill="FFFFFF"/>
+        </w:rPr>
+        <w:t xml:space="preserve">pointwise kernel – computes flux at solution points, written in templating syntax, at runtime converted into hardware specific accelerated functions </w:t>
+      </w:r>
+    </w:p>
+    <w:p>
+      <w:pPr>
+        <w:rPr>
+          <w:rFonts w:ascii="Arial" w:hAnsi="Arial" w:cs="Arial"/>
+          <w:color w:val="1A1A1A"/>
+          <w:shd w:val="clear" w:color="auto" w:fill="FFFFFF"/>
+        </w:rPr>
+      </w:pPr>
+      <w:r>
+        <w:rPr>
+          <w:rFonts w:ascii="Arial" w:hAnsi="Arial" w:cs="Arial"/>
+          <w:color w:val="1A1A1A"/>
+          <w:shd w:val="clear" w:color="auto" w:fill="FFFFFF"/>
+        </w:rPr>
+        <w:t xml:space="preserve">Low pressure turbines, large scale simulations as easily scalable, just add more </w:t>
+      </w:r>
+      <w:proofErr w:type="spellStart"/>
+      <w:r>
+        <w:rPr>
+          <w:rFonts w:ascii="Arial" w:hAnsi="Arial" w:cs="Arial"/>
+          <w:color w:val="1A1A1A"/>
+          <w:shd w:val="clear" w:color="auto" w:fill="FFFFFF"/>
+        </w:rPr>
+        <w:t>gpus</w:t>
+      </w:r>
+      <w:proofErr w:type="spellEnd"/>
+      <w:r>
+        <w:rPr>
+          <w:rFonts w:ascii="Arial" w:hAnsi="Arial" w:cs="Arial"/>
+          <w:color w:val="1A1A1A"/>
+          <w:shd w:val="clear" w:color="auto" w:fill="FFFFFF"/>
+        </w:rPr>
+        <w:t xml:space="preserve"> (due to high level of parallelism) </w:t>
+      </w:r>
+    </w:p>
+    <w:p>
+      <w:pPr>
+        <w:rPr>
+          <w:rFonts w:ascii="Arial" w:hAnsi="Arial" w:cs="Arial"/>
+          <w:color w:val="1A1A1A"/>
+          <w:shd w:val="clear" w:color="auto" w:fill="FFFFFF"/>
+        </w:rPr>
+      </w:pPr>
+      <w:r>
+        <w:rPr>
+          <w:rFonts w:ascii="Arial" w:hAnsi="Arial" w:cs="Arial"/>
+          <w:color w:val="1A1A1A"/>
+          <w:shd w:val="clear" w:color="auto" w:fill="FFFFFF"/>
+        </w:rPr>
+        <w:t>BDF2 dual time step (</w:t>
+      </w:r>
+      <w:r>
+        <w:rPr>
+          <w:rFonts w:ascii="Arial" w:hAnsi="Arial" w:cs="Arial"/>
+          <w:color w:val="3C4043"/>
+          <w:sz w:val="21"/>
+          <w:szCs w:val="21"/>
+          <w:shd w:val="clear" w:color="auto" w:fill="FFFFFF"/>
+        </w:rPr>
+        <w:t>second-order backward difference formula</w:t>
+      </w:r>
+      <w:r>
+        <w:rPr>
+          <w:rFonts w:ascii="Arial" w:hAnsi="Arial" w:cs="Arial"/>
+          <w:color w:val="3C4043"/>
+          <w:sz w:val="21"/>
+          <w:szCs w:val="21"/>
+          <w:shd w:val="clear" w:color="auto" w:fill="FFFFFF"/>
+        </w:rPr>
+        <w:t>)</w:t>
+      </w:r>
+    </w:p>
+    <w:p>
+      <w:pPr>
+        <w:rPr>
+          <w:rFonts w:ascii="Arial" w:hAnsi="Arial" w:cs="Arial"/>
+          <w:color w:val="1A1A1A"/>
+          <w:shd w:val="clear" w:color="auto" w:fill="FFFFFF"/>
+        </w:rPr>
+      </w:pPr>
+      <w:r>
+        <w:rPr>
+          <w:rFonts w:ascii="Arial" w:hAnsi="Arial" w:cs="Arial"/>
+          <w:color w:val="1A1A1A"/>
+          <w:shd w:val="clear" w:color="auto" w:fill="FFFFFF"/>
+        </w:rPr>
+        <w:t>Good for unstructured fluids</w:t>
+      </w:r>
+    </w:p>
+    <w:p>
+      <w:pPr>
+        <w:rPr>
+          <w:rFonts w:ascii="Arial" w:hAnsi="Arial" w:cs="Arial"/>
+          <w:color w:val="1A1A1A"/>
+          <w:shd w:val="clear" w:color="auto" w:fill="FFFFFF"/>
+        </w:rPr>
+      </w:pPr>
+      <w:r>
+        <w:rPr>
+          <w:rFonts w:ascii="Arial" w:hAnsi="Arial" w:cs="Arial"/>
+          <w:color w:val="1A1A1A"/>
+          <w:shd w:val="clear" w:color="auto" w:fill="FFFFFF"/>
+        </w:rPr>
+        <w:t xml:space="preserve">Works on multiple </w:t>
+      </w:r>
+      <w:proofErr w:type="spellStart"/>
+      <w:r>
+        <w:rPr>
+          <w:rFonts w:ascii="Arial" w:hAnsi="Arial" w:cs="Arial"/>
+          <w:color w:val="1A1A1A"/>
+          <w:shd w:val="clear" w:color="auto" w:fill="FFFFFF"/>
+        </w:rPr>
+        <w:t>hardwares</w:t>
+      </w:r>
+      <w:proofErr w:type="spellEnd"/>
+      <w:r>
+        <w:rPr>
+          <w:rFonts w:ascii="Arial" w:hAnsi="Arial" w:cs="Arial"/>
+          <w:color w:val="1A1A1A"/>
+          <w:shd w:val="clear" w:color="auto" w:fill="FFFFFF"/>
+        </w:rPr>
+        <w:t>!</w:t>
       </w:r>
       <w:bookmarkStart w:id="0" w:name="_GoBack"/>
       <w:bookmarkEnd w:id="0"/>
-    </w:p>
-    <w:p>
-      <w:pPr>
-        <w:rPr>
-          <w:rFonts w:ascii="Arial" w:hAnsi="Arial" w:cs="Arial"/>
-          <w:color w:val="1A1A1A"/>
-          <w:shd w:val="clear" w:color="auto" w:fill="FFFFFF"/>
-        </w:rPr>
-      </w:pPr>
     </w:p>
     <w:sectPr>
       <w:pgSz w:w="11906" w:h="16838"/>
@@ -396,6 +605,7 @@
     <w:lsdException w:name="HTML Sample" w:semiHidden="1" w:unhideWhenUsed="1"/>
     <w:lsdException w:name="HTML Typewriter" w:semiHidden="1" w:unhideWhenUsed="1"/>
     <w:lsdException w:name="HTML Variable" w:semiHidden="1" w:unhideWhenUsed="1"/>
+    <w:lsdException w:name="Normal Table" w:semiHidden="1" w:unhideWhenUsed="1"/>
     <w:lsdException w:name="annotation subject" w:semiHidden="1" w:unhideWhenUsed="1"/>
     <w:lsdException w:name="No List" w:semiHidden="1" w:unhideWhenUsed="1"/>
     <w:lsdException w:name="Outline List 1" w:semiHidden="1" w:unhideWhenUsed="1"/>
@@ -441,9 +651,11 @@
     <w:lsdException w:name="Table Subtle 1" w:semiHidden="1" w:unhideWhenUsed="1"/>
     <w:lsdException w:name="Table Subtle 2" w:semiHidden="1" w:unhideWhenUsed="1"/>
     <w:lsdException w:name="Table Web 1" w:semiHidden="1" w:unhideWhenUsed="1"/>
+    <w:lsdException w:name="Table Web 2" w:semiHidden="1" w:unhideWhenUsed="1"/>
     <w:lsdException w:name="Table Web 3" w:semiHidden="1" w:unhideWhenUsed="1"/>
     <w:lsdException w:name="Balloon Text" w:semiHidden="1" w:unhideWhenUsed="1"/>
     <w:lsdException w:name="Table Grid" w:uiPriority="39"/>
+    <w:lsdException w:name="Table Theme" w:semiHidden="1" w:unhideWhenUsed="1"/>
     <w:lsdException w:name="Placeholder Text" w:semiHidden="1"/>
     <w:lsdException w:name="No Spacing" w:uiPriority="1" w:qFormat="1"/>
     <w:lsdException w:name="Light Shading" w:uiPriority="60"/>

</xml_diff>